<commit_message>
Correct sales and bug fixes
</commit_message>
<xml_diff>
--- a/Templates/CarpenterTemplate.docx
+++ b/Templates/CarpenterTemplate.docx
@@ -203,25 +203,7 @@
                 <w:sz w:val="32"/>
                 <w:u w:val="single" w:color="000000"/>
               </w:rPr>
-              <w:t>[</w:t>
-            </w:r>
-            <w:proofErr w:type="spellStart"/>
-            <w:r>
-              <w:rPr>
-                <w:rFonts w:ascii="Times New Roman" w:eastAsia="Times New Roman" w:hAnsi="Times New Roman" w:cs="Times New Roman"/>
-                <w:sz w:val="32"/>
-                <w:u w:val="single" w:color="000000"/>
-              </w:rPr>
-              <w:t>CarpenterName</w:t>
-            </w:r>
-            <w:proofErr w:type="spellEnd"/>
-            <w:r>
-              <w:rPr>
-                <w:rFonts w:ascii="Times New Roman" w:eastAsia="Times New Roman" w:hAnsi="Times New Roman" w:cs="Times New Roman"/>
-                <w:sz w:val="32"/>
-                <w:u w:val="single" w:color="000000"/>
-              </w:rPr>
-              <w:t>]</w:t>
+              <w:t>[CarpenterName]</w:t>
             </w:r>
           </w:p>
         </w:tc>
@@ -437,25 +419,7 @@
                 <w:color w:val="FFFFFF"/>
                 <w:sz w:val="32"/>
               </w:rPr>
-              <w:t xml:space="preserve">To be </w:t>
-            </w:r>
-            <w:proofErr w:type="spellStart"/>
-            <w:r>
-              <w:rPr>
-                <w:rFonts w:ascii="Times New Roman" w:eastAsia="Times New Roman" w:hAnsi="Times New Roman" w:cs="Times New Roman"/>
-                <w:color w:val="FFFFFF"/>
-                <w:sz w:val="32"/>
-              </w:rPr>
-              <w:t>shippped</w:t>
-            </w:r>
-            <w:proofErr w:type="spellEnd"/>
-            <w:r>
-              <w:rPr>
-                <w:rFonts w:ascii="Times New Roman" w:eastAsia="Times New Roman" w:hAnsi="Times New Roman" w:cs="Times New Roman"/>
-                <w:color w:val="FFFFFF"/>
-                <w:sz w:val="32"/>
-              </w:rPr>
-              <w:t xml:space="preserve"> Before</w:t>
+              <w:t>To be shippped Before</w:t>
             </w:r>
           </w:p>
         </w:tc>
@@ -595,21 +559,7 @@
               <w:rPr>
                 <w:rFonts w:ascii="Times New Roman" w:hAnsi="Times New Roman" w:cs="Times New Roman"/>
               </w:rPr>
-              <w:t>[</w:t>
-            </w:r>
-            <w:proofErr w:type="spellStart"/>
-            <w:r>
-              <w:rPr>
-                <w:rFonts w:ascii="Times New Roman" w:hAnsi="Times New Roman" w:cs="Times New Roman"/>
-              </w:rPr>
-              <w:t>OrderNo</w:t>
-            </w:r>
-            <w:proofErr w:type="spellEnd"/>
-            <w:r>
-              <w:rPr>
-                <w:rFonts w:ascii="Times New Roman" w:hAnsi="Times New Roman" w:cs="Times New Roman"/>
-              </w:rPr>
-              <w:t>]</w:t>
+              <w:t>[OrderNo]</w:t>
             </w:r>
           </w:p>
         </w:tc>
@@ -686,7 +636,19 @@
               <w:rPr>
                 <w:rFonts w:ascii="Times New Roman" w:eastAsia="Times New Roman" w:hAnsi="Times New Roman" w:cs="Times New Roman"/>
               </w:rPr>
-              <w:t>[Dimension]</w:t>
+              <w:t>[Dimension</w:t>
+            </w:r>
+            <w:r>
+              <w:rPr>
+                <w:rFonts w:ascii="Times New Roman" w:eastAsia="Times New Roman" w:hAnsi="Times New Roman" w:cs="Times New Roman"/>
+              </w:rPr>
+              <w:t>s</w:t>
+            </w:r>
+            <w:r>
+              <w:rPr>
+                <w:rFonts w:ascii="Times New Roman" w:eastAsia="Times New Roman" w:hAnsi="Times New Roman" w:cs="Times New Roman"/>
+              </w:rPr>
+              <w:t>]</w:t>
             </w:r>
           </w:p>
         </w:tc>
@@ -712,7 +674,19 @@
               <w:rPr>
                 <w:rFonts w:ascii="Times New Roman" w:eastAsia="Times New Roman" w:hAnsi="Times New Roman" w:cs="Times New Roman"/>
               </w:rPr>
-              <w:t>[Inches]</w:t>
+              <w:t>[</w:t>
+            </w:r>
+            <w:r>
+              <w:rPr>
+                <w:rFonts w:ascii="Times New Roman" w:eastAsia="Times New Roman" w:hAnsi="Times New Roman" w:cs="Times New Roman"/>
+              </w:rPr>
+              <w:t xml:space="preserve">Carpenter </w:t>
+            </w:r>
+            <w:r>
+              <w:rPr>
+                <w:rFonts w:ascii="Times New Roman" w:eastAsia="Times New Roman" w:hAnsi="Times New Roman" w:cs="Times New Roman"/>
+              </w:rPr>
+              <w:t>Inches]</w:t>
             </w:r>
           </w:p>
         </w:tc>
@@ -1233,6 +1207,7 @@
   <w:style w:type="character" w:default="1" w:styleId="DefaultParagraphFont">
     <w:name w:val="Default Paragraph Font"/>
     <w:uiPriority w:val="1"/>
+    <w:semiHidden/>
     <w:unhideWhenUsed/>
   </w:style>
   <w:style w:type="table" w:default="1" w:styleId="TableNormal">

</xml_diff>

<commit_message>
Changes to Carpenter work order
</commit_message>
<xml_diff>
--- a/Templates/CarpenterTemplate.docx
+++ b/Templates/CarpenterTemplate.docx
@@ -8,6 +8,7 @@
         <w:ind w:left="-1440" w:right="15398"/>
         <w:rPr>
           <w:rFonts w:ascii="Times New Roman" w:hAnsi="Times New Roman" w:cs="Times New Roman"/>
+          <w:color w:val="FF0000"/>
         </w:rPr>
       </w:pPr>
     </w:p>
@@ -36,36 +37,19 @@
         </w:trPr>
         <w:tc>
           <w:tcPr>
-            <w:tcW w:w="2979" w:type="dxa"/>
-            <w:gridSpan w:val="2"/>
+            <w:tcW w:w="14793" w:type="dxa"/>
+            <w:gridSpan w:val="6"/>
             <w:tcBorders>
               <w:top w:val="single" w:sz="11" w:space="0" w:color="000000"/>
               <w:left w:val="single" w:sz="11" w:space="0" w:color="000000"/>
               <w:bottom w:val="single" w:sz="11" w:space="0" w:color="000000"/>
-              <w:right w:val="nil"/>
+              <w:right w:val="single" w:sz="11" w:space="0" w:color="000000"/>
             </w:tcBorders>
+            <w:vAlign w:val="center"/>
           </w:tcPr>
           <w:p>
             <w:pPr>
-              <w:rPr>
-                <w:rFonts w:ascii="Times New Roman" w:hAnsi="Times New Roman" w:cs="Times New Roman"/>
-              </w:rPr>
-            </w:pPr>
-          </w:p>
-        </w:tc>
-        <w:tc>
-          <w:tcPr>
-            <w:tcW w:w="7904" w:type="dxa"/>
-            <w:gridSpan w:val="2"/>
-            <w:tcBorders>
-              <w:top w:val="single" w:sz="11" w:space="0" w:color="000000"/>
-              <w:left w:val="nil"/>
-              <w:bottom w:val="single" w:sz="11" w:space="0" w:color="000000"/>
-              <w:right w:val="nil"/>
-            </w:tcBorders>
-          </w:tcPr>
-          <w:p>
-            <w:pPr>
+              <w:jc w:val="center"/>
               <w:rPr>
                 <w:rFonts w:ascii="Times New Roman" w:hAnsi="Times New Roman" w:cs="Times New Roman"/>
               </w:rPr>
@@ -94,42 +78,6 @@
               </w:rPr>
               <w:t xml:space="preserve"> ENTERPRISE</w:t>
             </w:r>
-          </w:p>
-        </w:tc>
-        <w:tc>
-          <w:tcPr>
-            <w:tcW w:w="1839" w:type="dxa"/>
-            <w:tcBorders>
-              <w:top w:val="single" w:sz="11" w:space="0" w:color="000000"/>
-              <w:left w:val="nil"/>
-              <w:bottom w:val="single" w:sz="11" w:space="0" w:color="000000"/>
-              <w:right w:val="nil"/>
-            </w:tcBorders>
-          </w:tcPr>
-          <w:p>
-            <w:pPr>
-              <w:rPr>
-                <w:rFonts w:ascii="Times New Roman" w:hAnsi="Times New Roman" w:cs="Times New Roman"/>
-              </w:rPr>
-            </w:pPr>
-          </w:p>
-        </w:tc>
-        <w:tc>
-          <w:tcPr>
-            <w:tcW w:w="2071" w:type="dxa"/>
-            <w:tcBorders>
-              <w:top w:val="single" w:sz="11" w:space="0" w:color="000000"/>
-              <w:left w:val="nil"/>
-              <w:bottom w:val="single" w:sz="11" w:space="0" w:color="000000"/>
-              <w:right w:val="single" w:sz="11" w:space="0" w:color="000000"/>
-            </w:tcBorders>
-          </w:tcPr>
-          <w:p>
-            <w:pPr>
-              <w:rPr>
-                <w:rFonts w:ascii="Times New Roman" w:hAnsi="Times New Roman" w:cs="Times New Roman"/>
-              </w:rPr>
-            </w:pPr>
           </w:p>
         </w:tc>
       </w:tr>
@@ -139,36 +87,19 @@
         </w:trPr>
         <w:tc>
           <w:tcPr>
-            <w:tcW w:w="2979" w:type="dxa"/>
-            <w:gridSpan w:val="2"/>
+            <w:tcW w:w="14793" w:type="dxa"/>
+            <w:gridSpan w:val="6"/>
             <w:tcBorders>
               <w:top w:val="single" w:sz="11" w:space="0" w:color="000000"/>
               <w:left w:val="single" w:sz="11" w:space="0" w:color="000000"/>
               <w:bottom w:val="single" w:sz="11" w:space="0" w:color="000000"/>
-              <w:right w:val="nil"/>
+              <w:right w:val="single" w:sz="11" w:space="0" w:color="000000"/>
             </w:tcBorders>
+            <w:vAlign w:val="center"/>
           </w:tcPr>
           <w:p>
             <w:pPr>
-              <w:rPr>
-                <w:rFonts w:ascii="Times New Roman" w:hAnsi="Times New Roman" w:cs="Times New Roman"/>
-              </w:rPr>
-            </w:pPr>
-          </w:p>
-        </w:tc>
-        <w:tc>
-          <w:tcPr>
-            <w:tcW w:w="7904" w:type="dxa"/>
-            <w:gridSpan w:val="2"/>
-            <w:tcBorders>
-              <w:top w:val="single" w:sz="11" w:space="0" w:color="000000"/>
-              <w:left w:val="nil"/>
-              <w:bottom w:val="single" w:sz="11" w:space="0" w:color="000000"/>
-              <w:right w:val="nil"/>
-            </w:tcBorders>
-          </w:tcPr>
-          <w:p>
-            <w:pPr>
+              <w:jc w:val="center"/>
               <w:rPr>
                 <w:rFonts w:ascii="Times New Roman" w:hAnsi="Times New Roman" w:cs="Times New Roman"/>
               </w:rPr>
@@ -179,68 +110,26 @@
                 <w:sz w:val="32"/>
                 <w:u w:val="single" w:color="000000"/>
               </w:rPr>
-              <w:t xml:space="preserve">Carpenter Work Order Sheet </w:t>
-            </w:r>
+              <w:t>Carpenter Work Order Sheet – [</w:t>
+            </w:r>
+            <w:proofErr w:type="spellStart"/>
             <w:r>
               <w:rPr>
                 <w:rFonts w:ascii="Times New Roman" w:eastAsia="Times New Roman" w:hAnsi="Times New Roman" w:cs="Times New Roman"/>
                 <w:sz w:val="32"/>
                 <w:u w:val="single" w:color="000000"/>
               </w:rPr>
-              <w:t>–</w:t>
-            </w:r>
+              <w:t>CarpenterName</w:t>
+            </w:r>
+            <w:proofErr w:type="spellEnd"/>
             <w:r>
               <w:rPr>
                 <w:rFonts w:ascii="Times New Roman" w:eastAsia="Times New Roman" w:hAnsi="Times New Roman" w:cs="Times New Roman"/>
                 <w:sz w:val="32"/>
                 <w:u w:val="single" w:color="000000"/>
               </w:rPr>
-              <w:t xml:space="preserve"> </w:t>
-            </w:r>
-            <w:r>
-              <w:rPr>
-                <w:rFonts w:ascii="Times New Roman" w:eastAsia="Times New Roman" w:hAnsi="Times New Roman" w:cs="Times New Roman"/>
-                <w:sz w:val="32"/>
-                <w:u w:val="single" w:color="000000"/>
-              </w:rPr>
-              <w:t>[CarpenterName]</w:t>
-            </w:r>
-          </w:p>
-        </w:tc>
-        <w:tc>
-          <w:tcPr>
-            <w:tcW w:w="1839" w:type="dxa"/>
-            <w:tcBorders>
-              <w:top w:val="single" w:sz="11" w:space="0" w:color="000000"/>
-              <w:left w:val="nil"/>
-              <w:bottom w:val="single" w:sz="11" w:space="0" w:color="000000"/>
-              <w:right w:val="nil"/>
-            </w:tcBorders>
-          </w:tcPr>
-          <w:p>
-            <w:pPr>
-              <w:rPr>
-                <w:rFonts w:ascii="Times New Roman" w:hAnsi="Times New Roman" w:cs="Times New Roman"/>
-              </w:rPr>
-            </w:pPr>
-          </w:p>
-        </w:tc>
-        <w:tc>
-          <w:tcPr>
-            <w:tcW w:w="2071" w:type="dxa"/>
-            <w:tcBorders>
-              <w:top w:val="single" w:sz="11" w:space="0" w:color="000000"/>
-              <w:left w:val="nil"/>
-              <w:bottom w:val="single" w:sz="11" w:space="0" w:color="000000"/>
-              <w:right w:val="single" w:sz="11" w:space="0" w:color="000000"/>
-            </w:tcBorders>
-          </w:tcPr>
-          <w:p>
-            <w:pPr>
-              <w:rPr>
-                <w:rFonts w:ascii="Times New Roman" w:hAnsi="Times New Roman" w:cs="Times New Roman"/>
-              </w:rPr>
-            </w:pPr>
+              <w:t>]</w:t>
+            </w:r>
           </w:p>
         </w:tc>
       </w:tr>
@@ -250,87 +139,47 @@
         </w:trPr>
         <w:tc>
           <w:tcPr>
-            <w:tcW w:w="2979" w:type="dxa"/>
-            <w:gridSpan w:val="2"/>
+            <w:tcW w:w="14793" w:type="dxa"/>
+            <w:gridSpan w:val="6"/>
             <w:tcBorders>
               <w:top w:val="single" w:sz="11" w:space="0" w:color="000000"/>
               <w:left w:val="single" w:sz="11" w:space="0" w:color="000000"/>
               <w:bottom w:val="single" w:sz="11" w:space="0" w:color="000000"/>
-              <w:right w:val="nil"/>
+              <w:right w:val="single" w:sz="11" w:space="0" w:color="000000"/>
             </w:tcBorders>
+            <w:vAlign w:val="center"/>
           </w:tcPr>
           <w:p>
             <w:pPr>
+              <w:jc w:val="center"/>
               <w:rPr>
                 <w:rFonts w:ascii="Times New Roman" w:hAnsi="Times New Roman" w:cs="Times New Roman"/>
               </w:rPr>
             </w:pPr>
-          </w:p>
-        </w:tc>
-        <w:tc>
-          <w:tcPr>
-            <w:tcW w:w="7904" w:type="dxa"/>
-            <w:gridSpan w:val="2"/>
-            <w:tcBorders>
-              <w:top w:val="single" w:sz="11" w:space="0" w:color="000000"/>
-              <w:left w:val="nil"/>
-              <w:bottom w:val="single" w:sz="11" w:space="0" w:color="000000"/>
-              <w:right w:val="nil"/>
-            </w:tcBorders>
-          </w:tcPr>
-          <w:p>
-            <w:pPr>
-              <w:ind w:left="1139"/>
-              <w:jc w:val="center"/>
-              <w:rPr>
+            <w:r>
+              <w:rPr>
+                <w:rFonts w:ascii="Times New Roman" w:eastAsia="Times New Roman" w:hAnsi="Times New Roman" w:cs="Times New Roman"/>
                 <w:sz w:val="32"/>
                 <w:szCs w:val="32"/>
               </w:rPr>
-            </w:pPr>
+              <w:t>[</w:t>
+            </w:r>
             <w:r>
               <w:rPr>
                 <w:rFonts w:ascii="Times New Roman" w:eastAsia="Times New Roman" w:hAnsi="Times New Roman" w:cs="Times New Roman"/>
                 <w:sz w:val="32"/>
                 <w:szCs w:val="32"/>
               </w:rPr>
-              <w:t>[Order Confirmed Date]</w:t>
-            </w:r>
-          </w:p>
-        </w:tc>
-        <w:tc>
-          <w:tcPr>
-            <w:tcW w:w="1839" w:type="dxa"/>
-            <w:tcBorders>
-              <w:top w:val="single" w:sz="11" w:space="0" w:color="000000"/>
-              <w:left w:val="nil"/>
-              <w:bottom w:val="single" w:sz="11" w:space="0" w:color="000000"/>
-              <w:right w:val="nil"/>
-            </w:tcBorders>
-          </w:tcPr>
-          <w:p>
-            <w:pPr>
-              <w:rPr>
-                <w:rFonts w:ascii="Times New Roman" w:hAnsi="Times New Roman" w:cs="Times New Roman"/>
-              </w:rPr>
-            </w:pPr>
-          </w:p>
-        </w:tc>
-        <w:tc>
-          <w:tcPr>
-            <w:tcW w:w="2071" w:type="dxa"/>
-            <w:tcBorders>
-              <w:top w:val="single" w:sz="11" w:space="0" w:color="000000"/>
-              <w:left w:val="nil"/>
-              <w:bottom w:val="single" w:sz="11" w:space="0" w:color="000000"/>
-              <w:right w:val="single" w:sz="11" w:space="0" w:color="000000"/>
-            </w:tcBorders>
-          </w:tcPr>
-          <w:p>
-            <w:pPr>
-              <w:rPr>
-                <w:rFonts w:ascii="Times New Roman" w:hAnsi="Times New Roman" w:cs="Times New Roman"/>
-              </w:rPr>
-            </w:pPr>
+              <w:t>Delivery Date</w:t>
+            </w:r>
+            <w:r>
+              <w:rPr>
+                <w:rFonts w:ascii="Times New Roman" w:eastAsia="Times New Roman" w:hAnsi="Times New Roman" w:cs="Times New Roman"/>
+                <w:sz w:val="32"/>
+                <w:szCs w:val="32"/>
+              </w:rPr>
+              <w:t>]</w:t>
+            </w:r>
           </w:p>
         </w:tc>
       </w:tr>
@@ -342,10 +191,10 @@
           <w:tcPr>
             <w:tcW w:w="819" w:type="dxa"/>
             <w:tcBorders>
-              <w:top w:val="single" w:sz="11" w:space="0" w:color="000000"/>
-              <w:left w:val="single" w:sz="5" w:space="0" w:color="000000"/>
-              <w:bottom w:val="single" w:sz="5" w:space="0" w:color="000000"/>
-              <w:right w:val="single" w:sz="5" w:space="0" w:color="000000"/>
+              <w:top w:val="single" w:sz="6" w:space="0" w:color="000000"/>
+              <w:left w:val="single" w:sz="6" w:space="0" w:color="000000"/>
+              <w:bottom w:val="single" w:sz="6" w:space="0" w:color="000000"/>
+              <w:right w:val="single" w:sz="6" w:space="0" w:color="000000"/>
             </w:tcBorders>
             <w:shd w:val="clear" w:color="auto" w:fill="A5A5A5"/>
           </w:tcPr>
@@ -371,10 +220,10 @@
           <w:tcPr>
             <w:tcW w:w="2160" w:type="dxa"/>
             <w:tcBorders>
-              <w:top w:val="single" w:sz="11" w:space="0" w:color="000000"/>
-              <w:left w:val="single" w:sz="5" w:space="0" w:color="000000"/>
-              <w:bottom w:val="single" w:sz="5" w:space="0" w:color="000000"/>
-              <w:right w:val="single" w:sz="5" w:space="0" w:color="000000"/>
+              <w:top w:val="single" w:sz="6" w:space="0" w:color="000000"/>
+              <w:left w:val="single" w:sz="6" w:space="0" w:color="000000"/>
+              <w:bottom w:val="single" w:sz="6" w:space="0" w:color="000000"/>
+              <w:right w:val="single" w:sz="6" w:space="0" w:color="000000"/>
             </w:tcBorders>
             <w:shd w:val="clear" w:color="auto" w:fill="A5A5A5"/>
           </w:tcPr>
@@ -399,10 +248,10 @@
           <w:tcPr>
             <w:tcW w:w="3503" w:type="dxa"/>
             <w:tcBorders>
-              <w:top w:val="single" w:sz="11" w:space="0" w:color="000000"/>
-              <w:left w:val="single" w:sz="5" w:space="0" w:color="000000"/>
-              <w:bottom w:val="single" w:sz="5" w:space="0" w:color="000000"/>
-              <w:right w:val="single" w:sz="5" w:space="0" w:color="000000"/>
+              <w:top w:val="single" w:sz="6" w:space="0" w:color="000000"/>
+              <w:left w:val="single" w:sz="6" w:space="0" w:color="000000"/>
+              <w:bottom w:val="single" w:sz="6" w:space="0" w:color="000000"/>
+              <w:right w:val="single" w:sz="6" w:space="0" w:color="000000"/>
             </w:tcBorders>
             <w:shd w:val="clear" w:color="auto" w:fill="A5A5A5"/>
           </w:tcPr>
@@ -419,7 +268,7 @@
                 <w:color w:val="FFFFFF"/>
                 <w:sz w:val="32"/>
               </w:rPr>
-              <w:t>To be shippped Before</w:t>
+              <w:t>To be shipped Before</w:t>
             </w:r>
           </w:p>
         </w:tc>
@@ -427,10 +276,10 @@
           <w:tcPr>
             <w:tcW w:w="4401" w:type="dxa"/>
             <w:tcBorders>
-              <w:top w:val="single" w:sz="11" w:space="0" w:color="000000"/>
-              <w:left w:val="single" w:sz="5" w:space="0" w:color="000000"/>
-              <w:bottom w:val="single" w:sz="5" w:space="0" w:color="000000"/>
-              <w:right w:val="single" w:sz="5" w:space="0" w:color="000000"/>
+              <w:top w:val="single" w:sz="6" w:space="0" w:color="000000"/>
+              <w:left w:val="single" w:sz="6" w:space="0" w:color="000000"/>
+              <w:bottom w:val="single" w:sz="6" w:space="0" w:color="000000"/>
+              <w:right w:val="single" w:sz="6" w:space="0" w:color="000000"/>
             </w:tcBorders>
             <w:shd w:val="clear" w:color="auto" w:fill="A5A5A5"/>
           </w:tcPr>
@@ -455,10 +304,10 @@
           <w:tcPr>
             <w:tcW w:w="1839" w:type="dxa"/>
             <w:tcBorders>
-              <w:top w:val="single" w:sz="11" w:space="0" w:color="000000"/>
-              <w:left w:val="single" w:sz="5" w:space="0" w:color="000000"/>
-              <w:bottom w:val="single" w:sz="5" w:space="0" w:color="000000"/>
-              <w:right w:val="single" w:sz="5" w:space="0" w:color="000000"/>
+              <w:top w:val="single" w:sz="6" w:space="0" w:color="000000"/>
+              <w:left w:val="single" w:sz="6" w:space="0" w:color="000000"/>
+              <w:bottom w:val="single" w:sz="6" w:space="0" w:color="000000"/>
+              <w:right w:val="single" w:sz="6" w:space="0" w:color="000000"/>
             </w:tcBorders>
             <w:shd w:val="clear" w:color="auto" w:fill="A5A5A5"/>
           </w:tcPr>
@@ -483,10 +332,10 @@
           <w:tcPr>
             <w:tcW w:w="2071" w:type="dxa"/>
             <w:tcBorders>
-              <w:top w:val="single" w:sz="11" w:space="0" w:color="000000"/>
-              <w:left w:val="single" w:sz="5" w:space="0" w:color="000000"/>
-              <w:bottom w:val="single" w:sz="5" w:space="0" w:color="000000"/>
-              <w:right w:val="nil"/>
+              <w:top w:val="single" w:sz="6" w:space="0" w:color="000000"/>
+              <w:left w:val="single" w:sz="6" w:space="0" w:color="000000"/>
+              <w:bottom w:val="single" w:sz="6" w:space="0" w:color="000000"/>
+              <w:right w:val="single" w:sz="6" w:space="0" w:color="000000"/>
             </w:tcBorders>
             <w:shd w:val="clear" w:color="auto" w:fill="A5A5A5"/>
           </w:tcPr>
@@ -504,282 +353,6 @@
                 <w:sz w:val="32"/>
               </w:rPr>
               <w:t>Total inches</w:t>
-            </w:r>
-          </w:p>
-        </w:tc>
-      </w:tr>
-      <w:tr>
-        <w:trPr>
-          <w:trHeight w:val="535"/>
-        </w:trPr>
-        <w:tc>
-          <w:tcPr>
-            <w:tcW w:w="819" w:type="dxa"/>
-            <w:tcBorders>
-              <w:top w:val="single" w:sz="5" w:space="0" w:color="000000"/>
-              <w:left w:val="single" w:sz="5" w:space="0" w:color="000000"/>
-              <w:bottom w:val="single" w:sz="5" w:space="0" w:color="000000"/>
-              <w:right w:val="single" w:sz="5" w:space="0" w:color="000000"/>
-            </w:tcBorders>
-            <w:shd w:val="clear" w:color="auto" w:fill="FFFF00"/>
-          </w:tcPr>
-          <w:p>
-            <w:pPr>
-              <w:rPr>
-                <w:rFonts w:ascii="Times New Roman" w:hAnsi="Times New Roman" w:cs="Times New Roman"/>
-              </w:rPr>
-            </w:pPr>
-            <w:r>
-              <w:rPr>
-                <w:rFonts w:ascii="Times New Roman" w:hAnsi="Times New Roman" w:cs="Times New Roman"/>
-              </w:rPr>
-              <w:t>[QTY]</w:t>
-            </w:r>
-          </w:p>
-        </w:tc>
-        <w:tc>
-          <w:tcPr>
-            <w:tcW w:w="2160" w:type="dxa"/>
-            <w:tcBorders>
-              <w:top w:val="single" w:sz="5" w:space="0" w:color="000000"/>
-              <w:left w:val="single" w:sz="5" w:space="0" w:color="000000"/>
-              <w:bottom w:val="single" w:sz="5" w:space="0" w:color="000000"/>
-              <w:right w:val="single" w:sz="5" w:space="0" w:color="000000"/>
-            </w:tcBorders>
-            <w:shd w:val="clear" w:color="auto" w:fill="FFFFFF"/>
-          </w:tcPr>
-          <w:p>
-            <w:pPr>
-              <w:ind w:left="1"/>
-              <w:rPr>
-                <w:rFonts w:ascii="Times New Roman" w:hAnsi="Times New Roman" w:cs="Times New Roman"/>
-              </w:rPr>
-            </w:pPr>
-            <w:r>
-              <w:rPr>
-                <w:rFonts w:ascii="Times New Roman" w:hAnsi="Times New Roman" w:cs="Times New Roman"/>
-              </w:rPr>
-              <w:t>[OrderNo]</w:t>
-            </w:r>
-          </w:p>
-        </w:tc>
-        <w:tc>
-          <w:tcPr>
-            <w:tcW w:w="3503" w:type="dxa"/>
-            <w:tcBorders>
-              <w:top w:val="single" w:sz="5" w:space="0" w:color="000000"/>
-              <w:left w:val="single" w:sz="5" w:space="0" w:color="000000"/>
-              <w:bottom w:val="single" w:sz="5" w:space="0" w:color="000000"/>
-              <w:right w:val="single" w:sz="5" w:space="0" w:color="000000"/>
-            </w:tcBorders>
-            <w:shd w:val="clear" w:color="auto" w:fill="FFFFFF"/>
-          </w:tcPr>
-          <w:p>
-            <w:pPr>
-              <w:ind w:left="1"/>
-              <w:rPr>
-                <w:rFonts w:ascii="Times New Roman" w:hAnsi="Times New Roman" w:cs="Times New Roman"/>
-              </w:rPr>
-            </w:pPr>
-            <w:r>
-              <w:rPr>
-                <w:rFonts w:ascii="Times New Roman" w:eastAsia="Times New Roman" w:hAnsi="Times New Roman" w:cs="Times New Roman"/>
-              </w:rPr>
-              <w:t>[To be shipped Before]</w:t>
-            </w:r>
-          </w:p>
-        </w:tc>
-        <w:tc>
-          <w:tcPr>
-            <w:tcW w:w="4401" w:type="dxa"/>
-            <w:tcBorders>
-              <w:top w:val="single" w:sz="5" w:space="0" w:color="000000"/>
-              <w:left w:val="single" w:sz="5" w:space="0" w:color="000000"/>
-              <w:bottom w:val="single" w:sz="5" w:space="0" w:color="000000"/>
-              <w:right w:val="single" w:sz="5" w:space="0" w:color="000000"/>
-            </w:tcBorders>
-            <w:shd w:val="clear" w:color="auto" w:fill="FFFFFF"/>
-          </w:tcPr>
-          <w:p>
-            <w:pPr>
-              <w:rPr>
-                <w:rFonts w:ascii="Times New Roman" w:hAnsi="Times New Roman" w:cs="Times New Roman"/>
-              </w:rPr>
-            </w:pPr>
-            <w:r>
-              <w:rPr>
-                <w:rFonts w:ascii="Times New Roman" w:eastAsia="Times New Roman" w:hAnsi="Times New Roman" w:cs="Times New Roman"/>
-              </w:rPr>
-              <w:t>[Your SKU ID]</w:t>
-            </w:r>
-          </w:p>
-        </w:tc>
-        <w:tc>
-          <w:tcPr>
-            <w:tcW w:w="1839" w:type="dxa"/>
-            <w:tcBorders>
-              <w:top w:val="single" w:sz="5" w:space="0" w:color="000000"/>
-              <w:left w:val="single" w:sz="5" w:space="0" w:color="000000"/>
-              <w:bottom w:val="single" w:sz="5" w:space="0" w:color="000000"/>
-              <w:right w:val="single" w:sz="5" w:space="0" w:color="000000"/>
-            </w:tcBorders>
-            <w:shd w:val="clear" w:color="auto" w:fill="FFFFFF"/>
-          </w:tcPr>
-          <w:p>
-            <w:pPr>
-              <w:ind w:left="2"/>
-              <w:rPr>
-                <w:rFonts w:ascii="Times New Roman" w:hAnsi="Times New Roman" w:cs="Times New Roman"/>
-              </w:rPr>
-            </w:pPr>
-            <w:r>
-              <w:rPr>
-                <w:rFonts w:ascii="Times New Roman" w:eastAsia="Times New Roman" w:hAnsi="Times New Roman" w:cs="Times New Roman"/>
-              </w:rPr>
-              <w:t>[Dimension</w:t>
-            </w:r>
-            <w:r>
-              <w:rPr>
-                <w:rFonts w:ascii="Times New Roman" w:eastAsia="Times New Roman" w:hAnsi="Times New Roman" w:cs="Times New Roman"/>
-              </w:rPr>
-              <w:t>s</w:t>
-            </w:r>
-            <w:r>
-              <w:rPr>
-                <w:rFonts w:ascii="Times New Roman" w:eastAsia="Times New Roman" w:hAnsi="Times New Roman" w:cs="Times New Roman"/>
-              </w:rPr>
-              <w:t>]</w:t>
-            </w:r>
-          </w:p>
-        </w:tc>
-        <w:tc>
-          <w:tcPr>
-            <w:tcW w:w="2071" w:type="dxa"/>
-            <w:tcBorders>
-              <w:top w:val="single" w:sz="5" w:space="0" w:color="000000"/>
-              <w:left w:val="single" w:sz="5" w:space="0" w:color="000000"/>
-              <w:bottom w:val="single" w:sz="5" w:space="0" w:color="000000"/>
-              <w:right w:val="single" w:sz="5" w:space="0" w:color="000000"/>
-            </w:tcBorders>
-            <w:shd w:val="clear" w:color="auto" w:fill="FFFFFF"/>
-          </w:tcPr>
-          <w:p>
-            <w:pPr>
-              <w:ind w:left="1"/>
-              <w:rPr>
-                <w:rFonts w:ascii="Times New Roman" w:hAnsi="Times New Roman" w:cs="Times New Roman"/>
-              </w:rPr>
-            </w:pPr>
-            <w:r>
-              <w:rPr>
-                <w:rFonts w:ascii="Times New Roman" w:eastAsia="Times New Roman" w:hAnsi="Times New Roman" w:cs="Times New Roman"/>
-              </w:rPr>
-              <w:t>[</w:t>
-            </w:r>
-            <w:r>
-              <w:rPr>
-                <w:rFonts w:ascii="Times New Roman" w:eastAsia="Times New Roman" w:hAnsi="Times New Roman" w:cs="Times New Roman"/>
-              </w:rPr>
-              <w:t xml:space="preserve">Carpenter </w:t>
-            </w:r>
-            <w:r>
-              <w:rPr>
-                <w:rFonts w:ascii="Times New Roman" w:eastAsia="Times New Roman" w:hAnsi="Times New Roman" w:cs="Times New Roman"/>
-              </w:rPr>
-              <w:t>Inches]</w:t>
-            </w:r>
-          </w:p>
-        </w:tc>
-      </w:tr>
-      <w:tr>
-        <w:trPr>
-          <w:trHeight w:val="269"/>
-        </w:trPr>
-        <w:tc>
-          <w:tcPr>
-            <w:tcW w:w="2979" w:type="dxa"/>
-            <w:gridSpan w:val="2"/>
-            <w:tcBorders>
-              <w:top w:val="single" w:sz="5" w:space="0" w:color="000000"/>
-              <w:left w:val="nil"/>
-              <w:bottom w:val="nil"/>
-              <w:right w:val="nil"/>
-            </w:tcBorders>
-          </w:tcPr>
-          <w:p>
-            <w:pPr>
-              <w:rPr>
-                <w:rFonts w:ascii="Times New Roman" w:hAnsi="Times New Roman" w:cs="Times New Roman"/>
-              </w:rPr>
-            </w:pPr>
-          </w:p>
-        </w:tc>
-        <w:tc>
-          <w:tcPr>
-            <w:tcW w:w="7904" w:type="dxa"/>
-            <w:gridSpan w:val="2"/>
-            <w:tcBorders>
-              <w:top w:val="single" w:sz="5" w:space="0" w:color="000000"/>
-              <w:left w:val="nil"/>
-              <w:bottom w:val="nil"/>
-              <w:right w:val="single" w:sz="5" w:space="0" w:color="000000"/>
-            </w:tcBorders>
-          </w:tcPr>
-          <w:p>
-            <w:pPr>
-              <w:rPr>
-                <w:rFonts w:ascii="Times New Roman" w:hAnsi="Times New Roman" w:cs="Times New Roman"/>
-              </w:rPr>
-            </w:pPr>
-          </w:p>
-        </w:tc>
-        <w:tc>
-          <w:tcPr>
-            <w:tcW w:w="1839" w:type="dxa"/>
-            <w:tcBorders>
-              <w:top w:val="single" w:sz="5" w:space="0" w:color="000000"/>
-              <w:left w:val="single" w:sz="5" w:space="0" w:color="000000"/>
-              <w:bottom w:val="single" w:sz="5" w:space="0" w:color="000000"/>
-              <w:right w:val="single" w:sz="5" w:space="0" w:color="000000"/>
-            </w:tcBorders>
-          </w:tcPr>
-          <w:p>
-            <w:pPr>
-              <w:ind w:left="1"/>
-              <w:rPr>
-                <w:rFonts w:ascii="Times New Roman" w:hAnsi="Times New Roman" w:cs="Times New Roman"/>
-              </w:rPr>
-            </w:pPr>
-            <w:r>
-              <w:rPr>
-                <w:rFonts w:ascii="Times New Roman" w:eastAsia="Times New Roman" w:hAnsi="Times New Roman" w:cs="Times New Roman"/>
-              </w:rPr>
-              <w:t>Total</w:t>
-            </w:r>
-          </w:p>
-        </w:tc>
-        <w:tc>
-          <w:tcPr>
-            <w:tcW w:w="2071" w:type="dxa"/>
-            <w:tcBorders>
-              <w:top w:val="single" w:sz="5" w:space="0" w:color="000000"/>
-              <w:left w:val="single" w:sz="5" w:space="0" w:color="000000"/>
-              <w:bottom w:val="single" w:sz="5" w:space="0" w:color="000000"/>
-              <w:right w:val="single" w:sz="5" w:space="0" w:color="000000"/>
-            </w:tcBorders>
-          </w:tcPr>
-          <w:p>
-            <w:pPr>
-              <w:ind w:left="1"/>
-              <w:rPr>
-                <w:rFonts w:ascii="Times New Roman" w:hAnsi="Times New Roman" w:cs="Times New Roman"/>
-              </w:rPr>
-            </w:pPr>
-            <w:r>
-              <w:rPr>
-                <w:rFonts w:ascii="Times New Roman" w:hAnsi="Times New Roman" w:cs="Times New Roman"/>
-              </w:rPr>
-              <w:t>[QTY]</w:t>
             </w:r>
           </w:p>
         </w:tc>

</xml_diff>